<commit_message>
view designed changes and layout modified
</commit_message>
<xml_diff>
--- a/documents/Problems.docx
+++ b/documents/Problems.docx
@@ -387,7 +387,34 @@
         <w:rPr>
           <w:sz w:val="28"/>
         </w:rPr>
-        <w:t>purchase and sale</w:t>
+        <w:t>accounts details</w:t>
+      </w:r>
+    </w:p>
+    <w:p>
+      <w:pPr>
+        <w:ind w:left="360"/>
+        <w:jc w:val="center"/>
+        <w:rPr>
+          <w:b/>
+          <w:sz w:val="28"/>
+          <w:u w:val="single"/>
+        </w:rPr>
+      </w:pPr>
+      <w:r>
+        <w:rPr>
+          <w:b/>
+          <w:sz w:val="28"/>
+          <w:u w:val="single"/>
+        </w:rPr>
+        <w:t>29</w:t>
+      </w:r>
+      <w:r>
+        <w:rPr>
+          <w:b/>
+          <w:sz w:val="28"/>
+          <w:u w:val="single"/>
+        </w:rPr>
+        <w:t>-08-2022</w:t>
       </w:r>
     </w:p>
     <w:p>
@@ -395,7 +422,7 @@
         <w:pStyle w:val="ListParagraph"/>
         <w:numPr>
           <w:ilvl w:val="0"/>
-          <w:numId w:val="2"/>
+          <w:numId w:val="9"/>
         </w:numPr>
         <w:spacing w:line="240" w:lineRule="auto"/>
         <w:rPr>
@@ -406,7 +433,40 @@
         <w:rPr>
           <w:sz w:val="28"/>
         </w:rPr>
-        <w:t>accounts details</w:t>
+        <w:t>Customer Profile edit</w:t>
+      </w:r>
+      <w:r>
+        <w:rPr>
+          <w:sz w:val="28"/>
+        </w:rPr>
+        <w:t xml:space="preserve"> problem</w:t>
+      </w:r>
+    </w:p>
+    <w:p>
+      <w:pPr>
+        <w:ind w:left="360"/>
+        <w:jc w:val="center"/>
+        <w:rPr>
+          <w:b/>
+          <w:sz w:val="28"/>
+          <w:u w:val="single"/>
+        </w:rPr>
+      </w:pPr>
+      <w:r>
+        <w:rPr>
+          <w:b/>
+          <w:sz w:val="28"/>
+          <w:u w:val="single"/>
+        </w:rPr>
+        <w:t>30</w:t>
+      </w:r>
+      <w:r>
+        <w:rPr>
+          <w:b/>
+          <w:sz w:val="28"/>
+          <w:u w:val="single"/>
+        </w:rPr>
+        <w:t>-08-2022</w:t>
       </w:r>
     </w:p>
     <w:p>
@@ -414,7 +474,7 @@
         <w:pStyle w:val="ListParagraph"/>
         <w:numPr>
           <w:ilvl w:val="0"/>
-          <w:numId w:val="2"/>
+          <w:numId w:val="10"/>
         </w:numPr>
         <w:spacing w:line="240" w:lineRule="auto"/>
         <w:rPr>
@@ -425,7 +485,56 @@
         <w:rPr>
           <w:sz w:val="28"/>
         </w:rPr>
-        <w:t>category delete error</w:t>
+        <w:t>How can I show error me</w:t>
+      </w:r>
+      <w:r>
+        <w:rPr>
+          <w:sz w:val="28"/>
+        </w:rPr>
+        <w:t>ssage on sale and purchase page?</w:t>
+      </w:r>
+    </w:p>
+    <w:p>
+      <w:pPr>
+        <w:ind w:left="360"/>
+        <w:jc w:val="center"/>
+        <w:rPr>
+          <w:b/>
+          <w:sz w:val="28"/>
+          <w:u w:val="single"/>
+        </w:rPr>
+      </w:pPr>
+      <w:r>
+        <w:rPr>
+          <w:b/>
+          <w:sz w:val="28"/>
+          <w:u w:val="single"/>
+        </w:rPr>
+        <w:t>01</w:t>
+      </w:r>
+      <w:r>
+        <w:rPr>
+          <w:b/>
+          <w:sz w:val="28"/>
+          <w:u w:val="single"/>
+        </w:rPr>
+        <w:t>-0</w:t>
+      </w:r>
+      <w:r>
+        <w:rPr>
+          <w:b/>
+          <w:sz w:val="28"/>
+          <w:u w:val="single"/>
+        </w:rPr>
+        <w:t>9</w:t>
+      </w:r>
+      <w:r>
+        <w:rPr>
+          <w:b/>
+          <w:sz w:val="28"/>
+          <w:u w:val="single"/>
+        </w:rPr>
+        <w:t>-2022</w:t>
       </w:r>
     </w:p>
     <w:p>
@@ -433,7 +542,7 @@
         <w:pStyle w:val="ListParagraph"/>
         <w:numPr>
           <w:ilvl w:val="0"/>
-          <w:numId w:val="2"/>
+          <w:numId w:val="11"/>
         </w:numPr>
         <w:spacing w:line="240" w:lineRule="auto"/>
         <w:rPr>
@@ -444,13 +553,7 @@
         <w:rPr>
           <w:sz w:val="28"/>
         </w:rPr>
-        <w:t>Get</w:t>
-      </w:r>
-      <w:r>
-        <w:rPr>
-          <w:sz w:val="28"/>
-        </w:rPr>
-        <w:t xml:space="preserve"> all products according to category or brand.</w:t>
+        <w:t>add to cart problem</w:t>
       </w:r>
     </w:p>
     <w:p>
@@ -485,7 +588,23 @@
           <w:sz w:val="28"/>
           <w:u w:val="single"/>
         </w:rPr>
-        <w:t>-08-2022</w:t>
+        <w:t>-0</w:t>
+      </w:r>
+      <w:r>
+        <w:rPr>
+          <w:b/>
+          <w:sz w:val="28"/>
+          <w:u w:val="single"/>
+        </w:rPr>
+        <w:t>9</w:t>
+      </w:r>
+      <w:r>
+        <w:rPr>
+          <w:b/>
+          <w:sz w:val="28"/>
+          <w:u w:val="single"/>
+        </w:rPr>
+        <w:t>-2022</w:t>
       </w:r>
     </w:p>
     <w:p>
@@ -493,7 +612,7 @@
         <w:pStyle w:val="ListParagraph"/>
         <w:numPr>
           <w:ilvl w:val="0"/>
-          <w:numId w:val="3"/>
+          <w:numId w:val="14"/>
         </w:numPr>
         <w:spacing w:line="240" w:lineRule="auto"/>
         <w:rPr>
@@ -504,42 +623,13 @@
         <w:rPr>
           <w:sz w:val="28"/>
         </w:rPr>
-        <w:t>Customer login problem</w:t>
-      </w:r>
-    </w:p>
-    <w:p>
-      <w:pPr>
-        <w:ind w:left="360"/>
-        <w:jc w:val="center"/>
-        <w:rPr>
-          <w:b/>
-          <w:sz w:val="28"/>
-          <w:u w:val="single"/>
-        </w:rPr>
-      </w:pPr>
-      <w:r>
-        <w:rPr>
-          <w:b/>
-          <w:sz w:val="28"/>
-          <w:u w:val="single"/>
-        </w:rPr>
-        <w:t>1</w:t>
-      </w:r>
-      <w:r>
-        <w:rPr>
-          <w:b/>
-          <w:sz w:val="28"/>
-          <w:u w:val="single"/>
-        </w:rPr>
-        <w:t>9</w:t>
-      </w:r>
-      <w:r>
-        <w:rPr>
-          <w:b/>
-          <w:sz w:val="28"/>
-          <w:u w:val="single"/>
-        </w:rPr>
-        <w:t>-08-2022</w:t>
+        <w:t xml:space="preserve">customer login </w:t>
+      </w:r>
+      <w:r>
+        <w:rPr>
+          <w:sz w:val="28"/>
+        </w:rPr>
+        <w:t>problem</w:t>
       </w:r>
     </w:p>
     <w:p>
@@ -547,7 +637,7 @@
         <w:pStyle w:val="ListParagraph"/>
         <w:numPr>
           <w:ilvl w:val="0"/>
-          <w:numId w:val="5"/>
+          <w:numId w:val="14"/>
         </w:numPr>
         <w:spacing w:line="240" w:lineRule="auto"/>
         <w:rPr>
@@ -558,7 +648,7 @@
         <w:rPr>
           <w:sz w:val="28"/>
         </w:rPr>
-        <w:t>customer login null value error problem</w:t>
+        <w:t>product sort problem</w:t>
       </w:r>
     </w:p>
     <w:p>
@@ -566,45 +656,26 @@
         <w:pStyle w:val="ListParagraph"/>
         <w:numPr>
           <w:ilvl w:val="0"/>
-          <w:numId w:val="5"/>
+          <w:numId w:val="14"/>
         </w:numPr>
         <w:spacing w:line="240" w:lineRule="auto"/>
         <w:rPr>
           <w:sz w:val="28"/>
         </w:rPr>
       </w:pPr>
-      <w:r>
-        <w:rPr>
-          <w:sz w:val="28"/>
-        </w:rPr>
-        <w:t>product update problem</w:t>
-      </w:r>
-    </w:p>
-    <w:p>
-      <w:pPr>
-        <w:ind w:left="360"/>
-        <w:jc w:val="center"/>
-        <w:rPr>
-          <w:b/>
-          <w:sz w:val="28"/>
-          <w:u w:val="single"/>
-        </w:rPr>
-      </w:pPr>
-      <w:r>
-        <w:rPr>
-          <w:b/>
-          <w:sz w:val="28"/>
-          <w:u w:val="single"/>
-        </w:rPr>
-        <w:t>21</w:t>
-      </w:r>
-      <w:r>
-        <w:rPr>
-          <w:b/>
-          <w:sz w:val="28"/>
-          <w:u w:val="single"/>
-        </w:rPr>
-        <w:t>-08-2022</w:t>
+      <w:proofErr w:type="spellStart"/>
+      <w:r>
+        <w:rPr>
+          <w:sz w:val="28"/>
+        </w:rPr>
+        <w:t>sluggable</w:t>
+      </w:r>
+      <w:proofErr w:type="spellEnd"/>
+      <w:r>
+        <w:rPr>
+          <w:sz w:val="28"/>
+        </w:rPr>
+        <w:t xml:space="preserve"> table delete problem</w:t>
       </w:r>
     </w:p>
     <w:p>
@@ -612,29 +683,15 @@
         <w:pStyle w:val="ListParagraph"/>
         <w:numPr>
           <w:ilvl w:val="0"/>
-          <w:numId w:val="6"/>
+          <w:numId w:val="14"/>
         </w:numPr>
         <w:spacing w:line="240" w:lineRule="auto"/>
         <w:rPr>
           <w:sz w:val="28"/>
         </w:rPr>
       </w:pPr>
-      <w:r>
-        <w:rPr>
-          <w:sz w:val="28"/>
-        </w:rPr>
-        <w:t>product details problem</w:t>
-      </w:r>
       <w:bookmarkStart w:id="0" w:name="_GoBack"/>
       <w:bookmarkEnd w:id="0"/>
-    </w:p>
-    <w:p>
-      <w:pPr>
-        <w:spacing w:line="240" w:lineRule="auto"/>
-        <w:rPr>
-          <w:sz w:val="28"/>
-        </w:rPr>
-      </w:pPr>
     </w:p>
     <w:sectPr>
       <w:pgSz w:w="12240" w:h="15840"/>
@@ -649,6 +706,436 @@
 <file path=word/numbering.xml><?xml version="1.0" encoding="utf-8"?>
 <w:numbering xmlns:wpc="http://schemas.microsoft.com/office/word/2010/wordprocessingCanvas" xmlns:cx="http://schemas.microsoft.com/office/drawing/2014/chartex" xmlns:cx1="http://schemas.microsoft.com/office/drawing/2015/9/8/chartex" xmlns:mc="http://schemas.openxmlformats.org/markup-compatibility/2006" xmlns:o="urn:schemas-microsoft-com:office:office" xmlns:r="http://schemas.openxmlformats.org/officeDocument/2006/relationships" xmlns:m="http://schemas.openxmlformats.org/officeDocument/2006/math" xmlns:v="urn:schemas-microsoft-com:vml" xmlns:wp14="http://schemas.microsoft.com/office/word/2010/wordprocessingDrawing" xmlns:wp="http://schemas.openxmlformats.org/drawingml/2006/wordprocessingDrawing" xmlns:w10="urn:schemas-microsoft-com:office:word" xmlns:w="http://schemas.openxmlformats.org/wordprocessingml/2006/main" xmlns:w14="http://schemas.microsoft.com/office/word/2010/wordml" xmlns:w15="http://schemas.microsoft.com/office/word/2012/wordml" xmlns:w16se="http://schemas.microsoft.com/office/word/2015/wordml/symex" xmlns:wpg="http://schemas.microsoft.com/office/word/2010/wordprocessingGroup" xmlns:wpi="http://schemas.microsoft.com/office/word/2010/wordprocessingInk" xmlns:wne="http://schemas.microsoft.com/office/word/2006/wordml" xmlns:wps="http://schemas.microsoft.com/office/word/2010/wordprocessingShape" mc:Ignorable="w14 w15 w16se wp14">
   <w:abstractNum w:abstractNumId="0" w15:restartNumberingAfterBreak="0">
+    <w:nsid w:val="002F32BC"/>
+    <w:multiLevelType w:val="hybridMultilevel"/>
+    <w:tmpl w:val="C40465A6"/>
+    <w:lvl w:ilvl="0" w:tplc="0409000F">
+      <w:start w:val="1"/>
+      <w:numFmt w:val="decimal"/>
+      <w:lvlText w:val="%1."/>
+      <w:lvlJc w:val="left"/>
+      <w:pPr>
+        <w:ind w:left="1440" w:hanging="360"/>
+      </w:pPr>
+    </w:lvl>
+    <w:lvl w:ilvl="1" w:tplc="04090019" w:tentative="1">
+      <w:start w:val="1"/>
+      <w:numFmt w:val="lowerLetter"/>
+      <w:lvlText w:val="%2."/>
+      <w:lvlJc w:val="left"/>
+      <w:pPr>
+        <w:ind w:left="2160" w:hanging="360"/>
+      </w:pPr>
+    </w:lvl>
+    <w:lvl w:ilvl="2" w:tplc="0409001B" w:tentative="1">
+      <w:start w:val="1"/>
+      <w:numFmt w:val="lowerRoman"/>
+      <w:lvlText w:val="%3."/>
+      <w:lvlJc w:val="right"/>
+      <w:pPr>
+        <w:ind w:left="2880" w:hanging="180"/>
+      </w:pPr>
+    </w:lvl>
+    <w:lvl w:ilvl="3" w:tplc="0409000F" w:tentative="1">
+      <w:start w:val="1"/>
+      <w:numFmt w:val="decimal"/>
+      <w:lvlText w:val="%4."/>
+      <w:lvlJc w:val="left"/>
+      <w:pPr>
+        <w:ind w:left="3600" w:hanging="360"/>
+      </w:pPr>
+    </w:lvl>
+    <w:lvl w:ilvl="4" w:tplc="04090019" w:tentative="1">
+      <w:start w:val="1"/>
+      <w:numFmt w:val="lowerLetter"/>
+      <w:lvlText w:val="%5."/>
+      <w:lvlJc w:val="left"/>
+      <w:pPr>
+        <w:ind w:left="4320" w:hanging="360"/>
+      </w:pPr>
+    </w:lvl>
+    <w:lvl w:ilvl="5" w:tplc="0409001B" w:tentative="1">
+      <w:start w:val="1"/>
+      <w:numFmt w:val="lowerRoman"/>
+      <w:lvlText w:val="%6."/>
+      <w:lvlJc w:val="right"/>
+      <w:pPr>
+        <w:ind w:left="5040" w:hanging="180"/>
+      </w:pPr>
+    </w:lvl>
+    <w:lvl w:ilvl="6" w:tplc="0409000F" w:tentative="1">
+      <w:start w:val="1"/>
+      <w:numFmt w:val="decimal"/>
+      <w:lvlText w:val="%7."/>
+      <w:lvlJc w:val="left"/>
+      <w:pPr>
+        <w:ind w:left="5760" w:hanging="360"/>
+      </w:pPr>
+    </w:lvl>
+    <w:lvl w:ilvl="7" w:tplc="04090019" w:tentative="1">
+      <w:start w:val="1"/>
+      <w:numFmt w:val="lowerLetter"/>
+      <w:lvlText w:val="%8."/>
+      <w:lvlJc w:val="left"/>
+      <w:pPr>
+        <w:ind w:left="6480" w:hanging="360"/>
+      </w:pPr>
+    </w:lvl>
+    <w:lvl w:ilvl="8" w:tplc="0409001B" w:tentative="1">
+      <w:start w:val="1"/>
+      <w:numFmt w:val="lowerRoman"/>
+      <w:lvlText w:val="%9."/>
+      <w:lvlJc w:val="right"/>
+      <w:pPr>
+        <w:ind w:left="7200" w:hanging="180"/>
+      </w:pPr>
+    </w:lvl>
+  </w:abstractNum>
+  <w:abstractNum w:abstractNumId="1" w15:restartNumberingAfterBreak="0">
+    <w:nsid w:val="095708C9"/>
+    <w:multiLevelType w:val="hybridMultilevel"/>
+    <w:tmpl w:val="C40465A6"/>
+    <w:lvl w:ilvl="0" w:tplc="0409000F">
+      <w:start w:val="1"/>
+      <w:numFmt w:val="decimal"/>
+      <w:lvlText w:val="%1."/>
+      <w:lvlJc w:val="left"/>
+      <w:pPr>
+        <w:ind w:left="1440" w:hanging="360"/>
+      </w:pPr>
+    </w:lvl>
+    <w:lvl w:ilvl="1" w:tplc="04090019" w:tentative="1">
+      <w:start w:val="1"/>
+      <w:numFmt w:val="lowerLetter"/>
+      <w:lvlText w:val="%2."/>
+      <w:lvlJc w:val="left"/>
+      <w:pPr>
+        <w:ind w:left="2160" w:hanging="360"/>
+      </w:pPr>
+    </w:lvl>
+    <w:lvl w:ilvl="2" w:tplc="0409001B" w:tentative="1">
+      <w:start w:val="1"/>
+      <w:numFmt w:val="lowerRoman"/>
+      <w:lvlText w:val="%3."/>
+      <w:lvlJc w:val="right"/>
+      <w:pPr>
+        <w:ind w:left="2880" w:hanging="180"/>
+      </w:pPr>
+    </w:lvl>
+    <w:lvl w:ilvl="3" w:tplc="0409000F" w:tentative="1">
+      <w:start w:val="1"/>
+      <w:numFmt w:val="decimal"/>
+      <w:lvlText w:val="%4."/>
+      <w:lvlJc w:val="left"/>
+      <w:pPr>
+        <w:ind w:left="3600" w:hanging="360"/>
+      </w:pPr>
+    </w:lvl>
+    <w:lvl w:ilvl="4" w:tplc="04090019" w:tentative="1">
+      <w:start w:val="1"/>
+      <w:numFmt w:val="lowerLetter"/>
+      <w:lvlText w:val="%5."/>
+      <w:lvlJc w:val="left"/>
+      <w:pPr>
+        <w:ind w:left="4320" w:hanging="360"/>
+      </w:pPr>
+    </w:lvl>
+    <w:lvl w:ilvl="5" w:tplc="0409001B" w:tentative="1">
+      <w:start w:val="1"/>
+      <w:numFmt w:val="lowerRoman"/>
+      <w:lvlText w:val="%6."/>
+      <w:lvlJc w:val="right"/>
+      <w:pPr>
+        <w:ind w:left="5040" w:hanging="180"/>
+      </w:pPr>
+    </w:lvl>
+    <w:lvl w:ilvl="6" w:tplc="0409000F" w:tentative="1">
+      <w:start w:val="1"/>
+      <w:numFmt w:val="decimal"/>
+      <w:lvlText w:val="%7."/>
+      <w:lvlJc w:val="left"/>
+      <w:pPr>
+        <w:ind w:left="5760" w:hanging="360"/>
+      </w:pPr>
+    </w:lvl>
+    <w:lvl w:ilvl="7" w:tplc="04090019" w:tentative="1">
+      <w:start w:val="1"/>
+      <w:numFmt w:val="lowerLetter"/>
+      <w:lvlText w:val="%8."/>
+      <w:lvlJc w:val="left"/>
+      <w:pPr>
+        <w:ind w:left="6480" w:hanging="360"/>
+      </w:pPr>
+    </w:lvl>
+    <w:lvl w:ilvl="8" w:tplc="0409001B" w:tentative="1">
+      <w:start w:val="1"/>
+      <w:numFmt w:val="lowerRoman"/>
+      <w:lvlText w:val="%9."/>
+      <w:lvlJc w:val="right"/>
+      <w:pPr>
+        <w:ind w:left="7200" w:hanging="180"/>
+      </w:pPr>
+    </w:lvl>
+  </w:abstractNum>
+  <w:abstractNum w:abstractNumId="2" w15:restartNumberingAfterBreak="0">
+    <w:nsid w:val="0F9E54AE"/>
+    <w:multiLevelType w:val="hybridMultilevel"/>
+    <w:tmpl w:val="C40465A6"/>
+    <w:lvl w:ilvl="0" w:tplc="0409000F">
+      <w:start w:val="1"/>
+      <w:numFmt w:val="decimal"/>
+      <w:lvlText w:val="%1."/>
+      <w:lvlJc w:val="left"/>
+      <w:pPr>
+        <w:ind w:left="1440" w:hanging="360"/>
+      </w:pPr>
+    </w:lvl>
+    <w:lvl w:ilvl="1" w:tplc="04090019" w:tentative="1">
+      <w:start w:val="1"/>
+      <w:numFmt w:val="lowerLetter"/>
+      <w:lvlText w:val="%2."/>
+      <w:lvlJc w:val="left"/>
+      <w:pPr>
+        <w:ind w:left="2160" w:hanging="360"/>
+      </w:pPr>
+    </w:lvl>
+    <w:lvl w:ilvl="2" w:tplc="0409001B" w:tentative="1">
+      <w:start w:val="1"/>
+      <w:numFmt w:val="lowerRoman"/>
+      <w:lvlText w:val="%3."/>
+      <w:lvlJc w:val="right"/>
+      <w:pPr>
+        <w:ind w:left="2880" w:hanging="180"/>
+      </w:pPr>
+    </w:lvl>
+    <w:lvl w:ilvl="3" w:tplc="0409000F" w:tentative="1">
+      <w:start w:val="1"/>
+      <w:numFmt w:val="decimal"/>
+      <w:lvlText w:val="%4."/>
+      <w:lvlJc w:val="left"/>
+      <w:pPr>
+        <w:ind w:left="3600" w:hanging="360"/>
+      </w:pPr>
+    </w:lvl>
+    <w:lvl w:ilvl="4" w:tplc="04090019" w:tentative="1">
+      <w:start w:val="1"/>
+      <w:numFmt w:val="lowerLetter"/>
+      <w:lvlText w:val="%5."/>
+      <w:lvlJc w:val="left"/>
+      <w:pPr>
+        <w:ind w:left="4320" w:hanging="360"/>
+      </w:pPr>
+    </w:lvl>
+    <w:lvl w:ilvl="5" w:tplc="0409001B" w:tentative="1">
+      <w:start w:val="1"/>
+      <w:numFmt w:val="lowerRoman"/>
+      <w:lvlText w:val="%6."/>
+      <w:lvlJc w:val="right"/>
+      <w:pPr>
+        <w:ind w:left="5040" w:hanging="180"/>
+      </w:pPr>
+    </w:lvl>
+    <w:lvl w:ilvl="6" w:tplc="0409000F" w:tentative="1">
+      <w:start w:val="1"/>
+      <w:numFmt w:val="decimal"/>
+      <w:lvlText w:val="%7."/>
+      <w:lvlJc w:val="left"/>
+      <w:pPr>
+        <w:ind w:left="5760" w:hanging="360"/>
+      </w:pPr>
+    </w:lvl>
+    <w:lvl w:ilvl="7" w:tplc="04090019" w:tentative="1">
+      <w:start w:val="1"/>
+      <w:numFmt w:val="lowerLetter"/>
+      <w:lvlText w:val="%8."/>
+      <w:lvlJc w:val="left"/>
+      <w:pPr>
+        <w:ind w:left="6480" w:hanging="360"/>
+      </w:pPr>
+    </w:lvl>
+    <w:lvl w:ilvl="8" w:tplc="0409001B" w:tentative="1">
+      <w:start w:val="1"/>
+      <w:numFmt w:val="lowerRoman"/>
+      <w:lvlText w:val="%9."/>
+      <w:lvlJc w:val="right"/>
+      <w:pPr>
+        <w:ind w:left="7200" w:hanging="180"/>
+      </w:pPr>
+    </w:lvl>
+  </w:abstractNum>
+  <w:abstractNum w:abstractNumId="3" w15:restartNumberingAfterBreak="0">
+    <w:nsid w:val="11B755F7"/>
+    <w:multiLevelType w:val="hybridMultilevel"/>
+    <w:tmpl w:val="C40465A6"/>
+    <w:lvl w:ilvl="0" w:tplc="0409000F">
+      <w:start w:val="1"/>
+      <w:numFmt w:val="decimal"/>
+      <w:lvlText w:val="%1."/>
+      <w:lvlJc w:val="left"/>
+      <w:pPr>
+        <w:ind w:left="1440" w:hanging="360"/>
+      </w:pPr>
+    </w:lvl>
+    <w:lvl w:ilvl="1" w:tplc="04090019" w:tentative="1">
+      <w:start w:val="1"/>
+      <w:numFmt w:val="lowerLetter"/>
+      <w:lvlText w:val="%2."/>
+      <w:lvlJc w:val="left"/>
+      <w:pPr>
+        <w:ind w:left="2160" w:hanging="360"/>
+      </w:pPr>
+    </w:lvl>
+    <w:lvl w:ilvl="2" w:tplc="0409001B" w:tentative="1">
+      <w:start w:val="1"/>
+      <w:numFmt w:val="lowerRoman"/>
+      <w:lvlText w:val="%3."/>
+      <w:lvlJc w:val="right"/>
+      <w:pPr>
+        <w:ind w:left="2880" w:hanging="180"/>
+      </w:pPr>
+    </w:lvl>
+    <w:lvl w:ilvl="3" w:tplc="0409000F" w:tentative="1">
+      <w:start w:val="1"/>
+      <w:numFmt w:val="decimal"/>
+      <w:lvlText w:val="%4."/>
+      <w:lvlJc w:val="left"/>
+      <w:pPr>
+        <w:ind w:left="3600" w:hanging="360"/>
+      </w:pPr>
+    </w:lvl>
+    <w:lvl w:ilvl="4" w:tplc="04090019" w:tentative="1">
+      <w:start w:val="1"/>
+      <w:numFmt w:val="lowerLetter"/>
+      <w:lvlText w:val="%5."/>
+      <w:lvlJc w:val="left"/>
+      <w:pPr>
+        <w:ind w:left="4320" w:hanging="360"/>
+      </w:pPr>
+    </w:lvl>
+    <w:lvl w:ilvl="5" w:tplc="0409001B" w:tentative="1">
+      <w:start w:val="1"/>
+      <w:numFmt w:val="lowerRoman"/>
+      <w:lvlText w:val="%6."/>
+      <w:lvlJc w:val="right"/>
+      <w:pPr>
+        <w:ind w:left="5040" w:hanging="180"/>
+      </w:pPr>
+    </w:lvl>
+    <w:lvl w:ilvl="6" w:tplc="0409000F" w:tentative="1">
+      <w:start w:val="1"/>
+      <w:numFmt w:val="decimal"/>
+      <w:lvlText w:val="%7."/>
+      <w:lvlJc w:val="left"/>
+      <w:pPr>
+        <w:ind w:left="5760" w:hanging="360"/>
+      </w:pPr>
+    </w:lvl>
+    <w:lvl w:ilvl="7" w:tplc="04090019" w:tentative="1">
+      <w:start w:val="1"/>
+      <w:numFmt w:val="lowerLetter"/>
+      <w:lvlText w:val="%8."/>
+      <w:lvlJc w:val="left"/>
+      <w:pPr>
+        <w:ind w:left="6480" w:hanging="360"/>
+      </w:pPr>
+    </w:lvl>
+    <w:lvl w:ilvl="8" w:tplc="0409001B" w:tentative="1">
+      <w:start w:val="1"/>
+      <w:numFmt w:val="lowerRoman"/>
+      <w:lvlText w:val="%9."/>
+      <w:lvlJc w:val="right"/>
+      <w:pPr>
+        <w:ind w:left="7200" w:hanging="180"/>
+      </w:pPr>
+    </w:lvl>
+  </w:abstractNum>
+  <w:abstractNum w:abstractNumId="4" w15:restartNumberingAfterBreak="0">
+    <w:nsid w:val="146B020D"/>
+    <w:multiLevelType w:val="hybridMultilevel"/>
+    <w:tmpl w:val="C40465A6"/>
+    <w:lvl w:ilvl="0" w:tplc="0409000F">
+      <w:start w:val="1"/>
+      <w:numFmt w:val="decimal"/>
+      <w:lvlText w:val="%1."/>
+      <w:lvlJc w:val="left"/>
+      <w:pPr>
+        <w:ind w:left="1440" w:hanging="360"/>
+      </w:pPr>
+    </w:lvl>
+    <w:lvl w:ilvl="1" w:tplc="04090019" w:tentative="1">
+      <w:start w:val="1"/>
+      <w:numFmt w:val="lowerLetter"/>
+      <w:lvlText w:val="%2."/>
+      <w:lvlJc w:val="left"/>
+      <w:pPr>
+        <w:ind w:left="2160" w:hanging="360"/>
+      </w:pPr>
+    </w:lvl>
+    <w:lvl w:ilvl="2" w:tplc="0409001B" w:tentative="1">
+      <w:start w:val="1"/>
+      <w:numFmt w:val="lowerRoman"/>
+      <w:lvlText w:val="%3."/>
+      <w:lvlJc w:val="right"/>
+      <w:pPr>
+        <w:ind w:left="2880" w:hanging="180"/>
+      </w:pPr>
+    </w:lvl>
+    <w:lvl w:ilvl="3" w:tplc="0409000F" w:tentative="1">
+      <w:start w:val="1"/>
+      <w:numFmt w:val="decimal"/>
+      <w:lvlText w:val="%4."/>
+      <w:lvlJc w:val="left"/>
+      <w:pPr>
+        <w:ind w:left="3600" w:hanging="360"/>
+      </w:pPr>
+    </w:lvl>
+    <w:lvl w:ilvl="4" w:tplc="04090019" w:tentative="1">
+      <w:start w:val="1"/>
+      <w:numFmt w:val="lowerLetter"/>
+      <w:lvlText w:val="%5."/>
+      <w:lvlJc w:val="left"/>
+      <w:pPr>
+        <w:ind w:left="4320" w:hanging="360"/>
+      </w:pPr>
+    </w:lvl>
+    <w:lvl w:ilvl="5" w:tplc="0409001B" w:tentative="1">
+      <w:start w:val="1"/>
+      <w:numFmt w:val="lowerRoman"/>
+      <w:lvlText w:val="%6."/>
+      <w:lvlJc w:val="right"/>
+      <w:pPr>
+        <w:ind w:left="5040" w:hanging="180"/>
+      </w:pPr>
+    </w:lvl>
+    <w:lvl w:ilvl="6" w:tplc="0409000F" w:tentative="1">
+      <w:start w:val="1"/>
+      <w:numFmt w:val="decimal"/>
+      <w:lvlText w:val="%7."/>
+      <w:lvlJc w:val="left"/>
+      <w:pPr>
+        <w:ind w:left="5760" w:hanging="360"/>
+      </w:pPr>
+    </w:lvl>
+    <w:lvl w:ilvl="7" w:tplc="04090019" w:tentative="1">
+      <w:start w:val="1"/>
+      <w:numFmt w:val="lowerLetter"/>
+      <w:lvlText w:val="%8."/>
+      <w:lvlJc w:val="left"/>
+      <w:pPr>
+        <w:ind w:left="6480" w:hanging="360"/>
+      </w:pPr>
+    </w:lvl>
+    <w:lvl w:ilvl="8" w:tplc="0409001B" w:tentative="1">
+      <w:start w:val="1"/>
+      <w:numFmt w:val="lowerRoman"/>
+      <w:lvlText w:val="%9."/>
+      <w:lvlJc w:val="right"/>
+      <w:pPr>
+        <w:ind w:left="7200" w:hanging="180"/>
+      </w:pPr>
+    </w:lvl>
+  </w:abstractNum>
+  <w:abstractNum w:abstractNumId="5" w15:restartNumberingAfterBreak="0">
     <w:nsid w:val="15DC57CD"/>
     <w:multiLevelType w:val="hybridMultilevel"/>
     <w:tmpl w:val="A2006158"/>
@@ -734,7 +1221,7 @@
       </w:pPr>
     </w:lvl>
   </w:abstractNum>
-  <w:abstractNum w:abstractNumId="1" w15:restartNumberingAfterBreak="0">
+  <w:abstractNum w:abstractNumId="6" w15:restartNumberingAfterBreak="0">
     <w:nsid w:val="16503D70"/>
     <w:multiLevelType w:val="hybridMultilevel"/>
     <w:tmpl w:val="C40465A6"/>
@@ -820,7 +1307,7 @@
       </w:pPr>
     </w:lvl>
   </w:abstractNum>
-  <w:abstractNum w:abstractNumId="2" w15:restartNumberingAfterBreak="0">
+  <w:abstractNum w:abstractNumId="7" w15:restartNumberingAfterBreak="0">
     <w:nsid w:val="1A3B0553"/>
     <w:multiLevelType w:val="hybridMultilevel"/>
     <w:tmpl w:val="C40465A6"/>
@@ -906,7 +1393,93 @@
       </w:pPr>
     </w:lvl>
   </w:abstractNum>
-  <w:abstractNum w:abstractNumId="3" w15:restartNumberingAfterBreak="0">
+  <w:abstractNum w:abstractNumId="8" w15:restartNumberingAfterBreak="0">
+    <w:nsid w:val="1B7F1DD1"/>
+    <w:multiLevelType w:val="hybridMultilevel"/>
+    <w:tmpl w:val="C40465A6"/>
+    <w:lvl w:ilvl="0" w:tplc="0409000F">
+      <w:start w:val="1"/>
+      <w:numFmt w:val="decimal"/>
+      <w:lvlText w:val="%1."/>
+      <w:lvlJc w:val="left"/>
+      <w:pPr>
+        <w:ind w:left="1440" w:hanging="360"/>
+      </w:pPr>
+    </w:lvl>
+    <w:lvl w:ilvl="1" w:tplc="04090019" w:tentative="1">
+      <w:start w:val="1"/>
+      <w:numFmt w:val="lowerLetter"/>
+      <w:lvlText w:val="%2."/>
+      <w:lvlJc w:val="left"/>
+      <w:pPr>
+        <w:ind w:left="2160" w:hanging="360"/>
+      </w:pPr>
+    </w:lvl>
+    <w:lvl w:ilvl="2" w:tplc="0409001B" w:tentative="1">
+      <w:start w:val="1"/>
+      <w:numFmt w:val="lowerRoman"/>
+      <w:lvlText w:val="%3."/>
+      <w:lvlJc w:val="right"/>
+      <w:pPr>
+        <w:ind w:left="2880" w:hanging="180"/>
+      </w:pPr>
+    </w:lvl>
+    <w:lvl w:ilvl="3" w:tplc="0409000F" w:tentative="1">
+      <w:start w:val="1"/>
+      <w:numFmt w:val="decimal"/>
+      <w:lvlText w:val="%4."/>
+      <w:lvlJc w:val="left"/>
+      <w:pPr>
+        <w:ind w:left="3600" w:hanging="360"/>
+      </w:pPr>
+    </w:lvl>
+    <w:lvl w:ilvl="4" w:tplc="04090019" w:tentative="1">
+      <w:start w:val="1"/>
+      <w:numFmt w:val="lowerLetter"/>
+      <w:lvlText w:val="%5."/>
+      <w:lvlJc w:val="left"/>
+      <w:pPr>
+        <w:ind w:left="4320" w:hanging="360"/>
+      </w:pPr>
+    </w:lvl>
+    <w:lvl w:ilvl="5" w:tplc="0409001B" w:tentative="1">
+      <w:start w:val="1"/>
+      <w:numFmt w:val="lowerRoman"/>
+      <w:lvlText w:val="%6."/>
+      <w:lvlJc w:val="right"/>
+      <w:pPr>
+        <w:ind w:left="5040" w:hanging="180"/>
+      </w:pPr>
+    </w:lvl>
+    <w:lvl w:ilvl="6" w:tplc="0409000F" w:tentative="1">
+      <w:start w:val="1"/>
+      <w:numFmt w:val="decimal"/>
+      <w:lvlText w:val="%7."/>
+      <w:lvlJc w:val="left"/>
+      <w:pPr>
+        <w:ind w:left="5760" w:hanging="360"/>
+      </w:pPr>
+    </w:lvl>
+    <w:lvl w:ilvl="7" w:tplc="04090019" w:tentative="1">
+      <w:start w:val="1"/>
+      <w:numFmt w:val="lowerLetter"/>
+      <w:lvlText w:val="%8."/>
+      <w:lvlJc w:val="left"/>
+      <w:pPr>
+        <w:ind w:left="6480" w:hanging="360"/>
+      </w:pPr>
+    </w:lvl>
+    <w:lvl w:ilvl="8" w:tplc="0409001B" w:tentative="1">
+      <w:start w:val="1"/>
+      <w:numFmt w:val="lowerRoman"/>
+      <w:lvlText w:val="%9."/>
+      <w:lvlJc w:val="right"/>
+      <w:pPr>
+        <w:ind w:left="7200" w:hanging="180"/>
+      </w:pPr>
+    </w:lvl>
+  </w:abstractNum>
+  <w:abstractNum w:abstractNumId="9" w15:restartNumberingAfterBreak="0">
     <w:nsid w:val="2BF04068"/>
     <w:multiLevelType w:val="hybridMultilevel"/>
     <w:tmpl w:val="C40465A6"/>
@@ -992,7 +1565,93 @@
       </w:pPr>
     </w:lvl>
   </w:abstractNum>
-  <w:abstractNum w:abstractNumId="4" w15:restartNumberingAfterBreak="0">
+  <w:abstractNum w:abstractNumId="10" w15:restartNumberingAfterBreak="0">
+    <w:nsid w:val="5B534490"/>
+    <w:multiLevelType w:val="hybridMultilevel"/>
+    <w:tmpl w:val="C40465A6"/>
+    <w:lvl w:ilvl="0" w:tplc="0409000F">
+      <w:start w:val="1"/>
+      <w:numFmt w:val="decimal"/>
+      <w:lvlText w:val="%1."/>
+      <w:lvlJc w:val="left"/>
+      <w:pPr>
+        <w:ind w:left="1440" w:hanging="360"/>
+      </w:pPr>
+    </w:lvl>
+    <w:lvl w:ilvl="1" w:tplc="04090019" w:tentative="1">
+      <w:start w:val="1"/>
+      <w:numFmt w:val="lowerLetter"/>
+      <w:lvlText w:val="%2."/>
+      <w:lvlJc w:val="left"/>
+      <w:pPr>
+        <w:ind w:left="2160" w:hanging="360"/>
+      </w:pPr>
+    </w:lvl>
+    <w:lvl w:ilvl="2" w:tplc="0409001B" w:tentative="1">
+      <w:start w:val="1"/>
+      <w:numFmt w:val="lowerRoman"/>
+      <w:lvlText w:val="%3."/>
+      <w:lvlJc w:val="right"/>
+      <w:pPr>
+        <w:ind w:left="2880" w:hanging="180"/>
+      </w:pPr>
+    </w:lvl>
+    <w:lvl w:ilvl="3" w:tplc="0409000F" w:tentative="1">
+      <w:start w:val="1"/>
+      <w:numFmt w:val="decimal"/>
+      <w:lvlText w:val="%4."/>
+      <w:lvlJc w:val="left"/>
+      <w:pPr>
+        <w:ind w:left="3600" w:hanging="360"/>
+      </w:pPr>
+    </w:lvl>
+    <w:lvl w:ilvl="4" w:tplc="04090019" w:tentative="1">
+      <w:start w:val="1"/>
+      <w:numFmt w:val="lowerLetter"/>
+      <w:lvlText w:val="%5."/>
+      <w:lvlJc w:val="left"/>
+      <w:pPr>
+        <w:ind w:left="4320" w:hanging="360"/>
+      </w:pPr>
+    </w:lvl>
+    <w:lvl w:ilvl="5" w:tplc="0409001B" w:tentative="1">
+      <w:start w:val="1"/>
+      <w:numFmt w:val="lowerRoman"/>
+      <w:lvlText w:val="%6."/>
+      <w:lvlJc w:val="right"/>
+      <w:pPr>
+        <w:ind w:left="5040" w:hanging="180"/>
+      </w:pPr>
+    </w:lvl>
+    <w:lvl w:ilvl="6" w:tplc="0409000F" w:tentative="1">
+      <w:start w:val="1"/>
+      <w:numFmt w:val="decimal"/>
+      <w:lvlText w:val="%7."/>
+      <w:lvlJc w:val="left"/>
+      <w:pPr>
+        <w:ind w:left="5760" w:hanging="360"/>
+      </w:pPr>
+    </w:lvl>
+    <w:lvl w:ilvl="7" w:tplc="04090019" w:tentative="1">
+      <w:start w:val="1"/>
+      <w:numFmt w:val="lowerLetter"/>
+      <w:lvlText w:val="%8."/>
+      <w:lvlJc w:val="left"/>
+      <w:pPr>
+        <w:ind w:left="6480" w:hanging="360"/>
+      </w:pPr>
+    </w:lvl>
+    <w:lvl w:ilvl="8" w:tplc="0409001B" w:tentative="1">
+      <w:start w:val="1"/>
+      <w:numFmt w:val="lowerRoman"/>
+      <w:lvlText w:val="%9."/>
+      <w:lvlJc w:val="right"/>
+      <w:pPr>
+        <w:ind w:left="7200" w:hanging="180"/>
+      </w:pPr>
+    </w:lvl>
+  </w:abstractNum>
+  <w:abstractNum w:abstractNumId="11" w15:restartNumberingAfterBreak="0">
     <w:nsid w:val="6FFE342A"/>
     <w:multiLevelType w:val="hybridMultilevel"/>
     <w:tmpl w:val="C40465A6"/>
@@ -1078,7 +1737,93 @@
       </w:pPr>
     </w:lvl>
   </w:abstractNum>
-  <w:abstractNum w:abstractNumId="5" w15:restartNumberingAfterBreak="0">
+  <w:abstractNum w:abstractNumId="12" w15:restartNumberingAfterBreak="0">
+    <w:nsid w:val="73F30CB3"/>
+    <w:multiLevelType w:val="hybridMultilevel"/>
+    <w:tmpl w:val="C40465A6"/>
+    <w:lvl w:ilvl="0" w:tplc="0409000F">
+      <w:start w:val="1"/>
+      <w:numFmt w:val="decimal"/>
+      <w:lvlText w:val="%1."/>
+      <w:lvlJc w:val="left"/>
+      <w:pPr>
+        <w:ind w:left="1440" w:hanging="360"/>
+      </w:pPr>
+    </w:lvl>
+    <w:lvl w:ilvl="1" w:tplc="04090019" w:tentative="1">
+      <w:start w:val="1"/>
+      <w:numFmt w:val="lowerLetter"/>
+      <w:lvlText w:val="%2."/>
+      <w:lvlJc w:val="left"/>
+      <w:pPr>
+        <w:ind w:left="2160" w:hanging="360"/>
+      </w:pPr>
+    </w:lvl>
+    <w:lvl w:ilvl="2" w:tplc="0409001B" w:tentative="1">
+      <w:start w:val="1"/>
+      <w:numFmt w:val="lowerRoman"/>
+      <w:lvlText w:val="%3."/>
+      <w:lvlJc w:val="right"/>
+      <w:pPr>
+        <w:ind w:left="2880" w:hanging="180"/>
+      </w:pPr>
+    </w:lvl>
+    <w:lvl w:ilvl="3" w:tplc="0409000F" w:tentative="1">
+      <w:start w:val="1"/>
+      <w:numFmt w:val="decimal"/>
+      <w:lvlText w:val="%4."/>
+      <w:lvlJc w:val="left"/>
+      <w:pPr>
+        <w:ind w:left="3600" w:hanging="360"/>
+      </w:pPr>
+    </w:lvl>
+    <w:lvl w:ilvl="4" w:tplc="04090019" w:tentative="1">
+      <w:start w:val="1"/>
+      <w:numFmt w:val="lowerLetter"/>
+      <w:lvlText w:val="%5."/>
+      <w:lvlJc w:val="left"/>
+      <w:pPr>
+        <w:ind w:left="4320" w:hanging="360"/>
+      </w:pPr>
+    </w:lvl>
+    <w:lvl w:ilvl="5" w:tplc="0409001B" w:tentative="1">
+      <w:start w:val="1"/>
+      <w:numFmt w:val="lowerRoman"/>
+      <w:lvlText w:val="%6."/>
+      <w:lvlJc w:val="right"/>
+      <w:pPr>
+        <w:ind w:left="5040" w:hanging="180"/>
+      </w:pPr>
+    </w:lvl>
+    <w:lvl w:ilvl="6" w:tplc="0409000F" w:tentative="1">
+      <w:start w:val="1"/>
+      <w:numFmt w:val="decimal"/>
+      <w:lvlText w:val="%7."/>
+      <w:lvlJc w:val="left"/>
+      <w:pPr>
+        <w:ind w:left="5760" w:hanging="360"/>
+      </w:pPr>
+    </w:lvl>
+    <w:lvl w:ilvl="7" w:tplc="04090019" w:tentative="1">
+      <w:start w:val="1"/>
+      <w:numFmt w:val="lowerLetter"/>
+      <w:lvlText w:val="%8."/>
+      <w:lvlJc w:val="left"/>
+      <w:pPr>
+        <w:ind w:left="6480" w:hanging="360"/>
+      </w:pPr>
+    </w:lvl>
+    <w:lvl w:ilvl="8" w:tplc="0409001B" w:tentative="1">
+      <w:start w:val="1"/>
+      <w:numFmt w:val="lowerRoman"/>
+      <w:lvlText w:val="%9."/>
+      <w:lvlJc w:val="right"/>
+      <w:pPr>
+        <w:ind w:left="7200" w:hanging="180"/>
+      </w:pPr>
+    </w:lvl>
+  </w:abstractNum>
+  <w:abstractNum w:abstractNumId="13" w15:restartNumberingAfterBreak="0">
     <w:nsid w:val="76155B8C"/>
     <w:multiLevelType w:val="hybridMultilevel"/>
     <w:tmpl w:val="C40465A6"/>
@@ -1165,22 +1910,46 @@
     </w:lvl>
   </w:abstractNum>
   <w:num w:numId="1">
+    <w:abstractNumId w:val="5"/>
+  </w:num>
+  <w:num w:numId="2">
+    <w:abstractNumId w:val="11"/>
+  </w:num>
+  <w:num w:numId="3">
+    <w:abstractNumId w:val="6"/>
+  </w:num>
+  <w:num w:numId="4">
+    <w:abstractNumId w:val="7"/>
+  </w:num>
+  <w:num w:numId="5">
+    <w:abstractNumId w:val="13"/>
+  </w:num>
+  <w:num w:numId="6">
+    <w:abstractNumId w:val="9"/>
+  </w:num>
+  <w:num w:numId="7">
+    <w:abstractNumId w:val="10"/>
+  </w:num>
+  <w:num w:numId="8">
     <w:abstractNumId w:val="0"/>
   </w:num>
-  <w:num w:numId="2">
+  <w:num w:numId="9">
     <w:abstractNumId w:val="4"/>
   </w:num>
-  <w:num w:numId="3">
+  <w:num w:numId="10">
     <w:abstractNumId w:val="1"/>
   </w:num>
-  <w:num w:numId="4">
+  <w:num w:numId="11">
+    <w:abstractNumId w:val="12"/>
+  </w:num>
+  <w:num w:numId="12">
+    <w:abstractNumId w:val="3"/>
+  </w:num>
+  <w:num w:numId="13">
+    <w:abstractNumId w:val="8"/>
+  </w:num>
+  <w:num w:numId="14">
     <w:abstractNumId w:val="2"/>
-  </w:num>
-  <w:num w:numId="5">
-    <w:abstractNumId w:val="5"/>
-  </w:num>
-  <w:num w:numId="6">
-    <w:abstractNumId w:val="3"/>
   </w:num>
 </w:numbering>
 </file>

</xml_diff>